<commit_message>
final paper without results section
</commit_message>
<xml_diff>
--- a/Pixel Dawgs Paper.docx
+++ b/Pixel Dawgs Paper.docx
@@ -747,14 +747,14 @@
         <w:rPr>
           <w:rFonts w:ascii="Times" w:hAnsi="Times"/>
         </w:rPr>
-        <w:t xml:space="preserve"> ~300,000 images were downloaded. These images were later used for image processing. Due to computational limitation, subset of these images was used for segmentation. Further the tags for these images need to be </w:t>
+        <w:t xml:space="preserve"> ~300,000 images were downloaded. These images were later used for image processing. Due to computational limitation, subset of these images was used for segmentation. Further the tags for these images need to be associated with the image ID. This involved </w:t>
       </w:r>
       <w:r>
         <w:rPr>
           <w:rFonts w:ascii="Times" w:hAnsi="Times"/>
         </w:rPr>
         <w:lastRenderedPageBreak/>
-        <w:t xml:space="preserve">associated with the image ID. This involved searching for the image ID through the </w:t>
+        <w:t xml:space="preserve">searching for the image ID through the </w:t>
       </w:r>
       <w:r>
         <w:rPr>
@@ -2033,7 +2033,21 @@
           <w:sz w:val="20"/>
           <w:szCs w:val="20"/>
         </w:rPr>
-        <w:t>Left hand side image is the raw image and the image on the right hand side is the gray scale image showing the edge response.</w:t>
+        <w:t>Left hand side image is the raw image and the image on the right hand side is the gray scale image showing the edge response</w:t>
+      </w:r>
+      <w:r>
+        <w:rPr>
+          <w:sz w:val="20"/>
+          <w:szCs w:val="20"/>
+        </w:rPr>
+        <w:t xml:space="preserve"> [2]</w:t>
+      </w:r>
+      <w:r>
+        <w:rPr>
+          <w:sz w:val="20"/>
+          <w:szCs w:val="20"/>
+        </w:rPr>
+        <w:t>.</w:t>
       </w:r>
     </w:p>
     <w:p>
@@ -2560,7 +2574,7 @@
           <w:sz w:val="20"/>
           <w:szCs w:val="20"/>
         </w:rPr>
-        <w:t>This figure shows the super-pixels created on the image. Each box with yellow borders in (b) are considered</w:t>
+        <w:t xml:space="preserve">This figure shows the super-pixels created on the image. Each box with yellow borders in (b) </w:t>
       </w:r>
       <w:r>
         <w:rPr>
@@ -2569,7 +2583,34 @@
           <w:sz w:val="20"/>
           <w:szCs w:val="20"/>
         </w:rPr>
+        <w:t>is</w:t>
+      </w:r>
+      <w:r>
+        <w:rPr>
+          <w:rFonts w:ascii="Times" w:hAnsi="Times" w:cs="Arial"/>
+          <w:color w:val="000000" w:themeColor="text1"/>
+          <w:sz w:val="20"/>
+          <w:szCs w:val="20"/>
+        </w:rPr>
+        <w:t xml:space="preserve"> considered</w:t>
+      </w:r>
+      <w:r>
+        <w:rPr>
+          <w:rFonts w:ascii="Times" w:hAnsi="Times" w:cs="Arial"/>
+          <w:color w:val="000000" w:themeColor="text1"/>
+          <w:sz w:val="20"/>
+          <w:szCs w:val="20"/>
+        </w:rPr>
         <w:t xml:space="preserve"> </w:t>
+      </w:r>
+      <w:r>
+        <w:rPr>
+          <w:rFonts w:ascii="Times" w:hAnsi="Times" w:cs="Arial"/>
+          <w:color w:val="000000" w:themeColor="text1"/>
+          <w:sz w:val="20"/>
+          <w:szCs w:val="20"/>
+        </w:rPr>
+        <w:t xml:space="preserve">as </w:t>
       </w:r>
       <w:r>
         <w:rPr>
@@ -2712,13 +2753,20 @@
         </w:rPr>
         <w:t>For this project we are providing Lab color space and edge responce from the Sobel filtering algorithm as the input parameter for the DBSCAN. Lab color space is based on one channel for Luminance (L) and two color channels (a and b).</w:t>
       </w:r>
+      <w:r>
+        <w:rPr>
+          <w:sz w:val="24"/>
+          <w:szCs w:val="24"/>
+        </w:rPr>
+        <w:t xml:space="preserve"> The two color channels a and b can represent any two colors depending upon the shade of the color and L defines the lightness of the color. L = 0 is the darkest shade of the color generated by and b. L = 100 is the lightest shade of the same.</w:t>
+      </w:r>
     </w:p>
     <w:p>
       <w:pPr>
         <w:pStyle w:val="NormalWeb"/>
         <w:shd w:val="clear" w:color="auto" w:fill="FFFFFF"/>
         <w:spacing w:before="0" w:beforeAutospacing="0" w:after="0" w:afterAutospacing="0"/>
-        <w:jc w:val="both"/>
+        <w:jc w:val="center"/>
         <w:rPr>
           <w:sz w:val="24"/>
           <w:szCs w:val="24"/>
@@ -2732,8 +2780,8 @@
           <w:lang w:val="en-US"/>
         </w:rPr>
         <w:drawing>
-          <wp:inline distT="0" distB="0" distL="0" distR="0" wp14:anchorId="6243AABA" wp14:editId="7030C4B9">
-            <wp:extent cx="3200400" cy="3200400"/>
+          <wp:inline distT="0" distB="0" distL="0" distR="0" wp14:anchorId="6243AABA" wp14:editId="4D690418">
+            <wp:extent cx="2286000" cy="2286000"/>
             <wp:effectExtent l="25400" t="25400" r="25400" b="25400"/>
             <wp:docPr id="3" name="Picture 3"/>
             <wp:cNvGraphicFramePr>
@@ -2761,7 +2809,7 @@
                   <pic:spPr>
                     <a:xfrm>
                       <a:off x="0" y="0"/>
-                      <a:ext cx="3200400" cy="3200400"/>
+                      <a:ext cx="2286000" cy="2286000"/>
                     </a:xfrm>
                     <a:prstGeom prst="rect">
                       <a:avLst/>
@@ -2783,18 +2831,580 @@
       <w:pPr>
         <w:pStyle w:val="NormalWeb"/>
         <w:shd w:val="clear" w:color="auto" w:fill="FFFFFF"/>
-        <w:spacing w:before="120" w:beforeAutospacing="0" w:after="0" w:afterAutospacing="0"/>
+        <w:spacing w:before="120" w:beforeAutospacing="0" w:after="120" w:afterAutospacing="0"/>
         <w:jc w:val="both"/>
       </w:pPr>
       <w:r>
         <w:t>Fig 3. LAB color space, featuring L – Luminus (lighteness) and, a and b represent any two colors.</w:t>
+      </w:r>
+    </w:p>
+    <w:p>
+      <w:pPr>
+        <w:spacing w:after="120"/>
+        <w:ind w:firstLine="274"/>
+        <w:jc w:val="both"/>
+      </w:pPr>
+      <w:r>
+        <w:t>Later after the using DBSCAN clustering algorithm the super pixels with same color value were clustered to form one layer. Fig 4 shows the layered images.</w:t>
+      </w:r>
+    </w:p>
+    <w:p>
+      <w:pPr>
+        <w:jc w:val="both"/>
+      </w:pPr>
+      <w:r>
+        <w:rPr>
+          <w:noProof/>
+        </w:rPr>
+        <w:drawing>
+          <wp:inline distT="0" distB="0" distL="0" distR="0" wp14:anchorId="1B2AB15F" wp14:editId="6A7C5836">
+            <wp:extent cx="1554480" cy="1165860"/>
+            <wp:effectExtent l="25400" t="25400" r="20320" b="27940"/>
+            <wp:docPr id="4" name="Picture 4"/>
+            <wp:cNvGraphicFramePr>
+              <a:graphicFrameLocks xmlns:a="http://schemas.openxmlformats.org/drawingml/2006/main" noChangeAspect="1"/>
+            </wp:cNvGraphicFramePr>
+            <a:graphic xmlns:a="http://schemas.openxmlformats.org/drawingml/2006/main">
+              <a:graphicData uri="http://schemas.openxmlformats.org/drawingml/2006/picture">
+                <pic:pic xmlns:pic="http://schemas.openxmlformats.org/drawingml/2006/picture">
+                  <pic:nvPicPr>
+                    <pic:cNvPr id="0" name="2segmented.png"/>
+                    <pic:cNvPicPr/>
+                  </pic:nvPicPr>
+                  <pic:blipFill>
+                    <a:blip r:embed="rId16">
+                      <a:extLst>
+                        <a:ext uri="{28A0092B-C50C-407E-A947-70E740481C1C}">
+                          <a14:useLocalDpi xmlns:a14="http://schemas.microsoft.com/office/drawing/2010/main" val="0"/>
+                        </a:ext>
+                      </a:extLst>
+                    </a:blip>
+                    <a:stretch>
+                      <a:fillRect/>
+                    </a:stretch>
+                  </pic:blipFill>
+                  <pic:spPr>
+                    <a:xfrm>
+                      <a:off x="0" y="0"/>
+                      <a:ext cx="1554480" cy="1165860"/>
+                    </a:xfrm>
+                    <a:prstGeom prst="rect">
+                      <a:avLst/>
+                    </a:prstGeom>
+                    <a:ln>
+                      <a:solidFill>
+                        <a:srgbClr val="000000"/>
+                      </a:solidFill>
+                    </a:ln>
+                  </pic:spPr>
+                </pic:pic>
+              </a:graphicData>
+            </a:graphic>
+          </wp:inline>
+        </w:drawing>
+      </w:r>
+      <w:r>
+        <w:rPr>
+          <w:noProof/>
+        </w:rPr>
+        <w:drawing>
+          <wp:inline distT="0" distB="0" distL="0" distR="0" wp14:anchorId="1F830AE6" wp14:editId="67626D6A">
+            <wp:extent cx="1554480" cy="1165860"/>
+            <wp:effectExtent l="25400" t="25400" r="20320" b="27940"/>
+            <wp:docPr id="5" name="Picture 5"/>
+            <wp:cNvGraphicFramePr>
+              <a:graphicFrameLocks xmlns:a="http://schemas.openxmlformats.org/drawingml/2006/main" noChangeAspect="1"/>
+            </wp:cNvGraphicFramePr>
+            <a:graphic xmlns:a="http://schemas.openxmlformats.org/drawingml/2006/main">
+              <a:graphicData uri="http://schemas.openxmlformats.org/drawingml/2006/picture">
+                <pic:pic xmlns:pic="http://schemas.openxmlformats.org/drawingml/2006/picture">
+                  <pic:nvPicPr>
+                    <pic:cNvPr id="0" name="1segmented.png"/>
+                    <pic:cNvPicPr/>
+                  </pic:nvPicPr>
+                  <pic:blipFill>
+                    <a:blip r:embed="rId17">
+                      <a:extLst>
+                        <a:ext uri="{28A0092B-C50C-407E-A947-70E740481C1C}">
+                          <a14:useLocalDpi xmlns:a14="http://schemas.microsoft.com/office/drawing/2010/main" val="0"/>
+                        </a:ext>
+                      </a:extLst>
+                    </a:blip>
+                    <a:stretch>
+                      <a:fillRect/>
+                    </a:stretch>
+                  </pic:blipFill>
+                  <pic:spPr>
+                    <a:xfrm>
+                      <a:off x="0" y="0"/>
+                      <a:ext cx="1554480" cy="1165860"/>
+                    </a:xfrm>
+                    <a:prstGeom prst="rect">
+                      <a:avLst/>
+                    </a:prstGeom>
+                    <a:ln>
+                      <a:solidFill>
+                        <a:srgbClr val="000000"/>
+                      </a:solidFill>
+                    </a:ln>
+                  </pic:spPr>
+                </pic:pic>
+              </a:graphicData>
+            </a:graphic>
+          </wp:inline>
+        </w:drawing>
+      </w:r>
+    </w:p>
+    <w:p>
+      <w:pPr>
+        <w:pStyle w:val="NormalWeb"/>
+        <w:shd w:val="clear" w:color="auto" w:fill="FFFFFF"/>
+        <w:spacing w:before="120" w:beforeAutospacing="0" w:after="120" w:afterAutospacing="0"/>
+        <w:jc w:val="both"/>
+      </w:pPr>
+      <w:r>
+        <w:t>Fig 4</w:t>
+      </w:r>
+      <w:r>
+        <w:t xml:space="preserve">. </w:t>
+      </w:r>
+      <w:r>
+        <w:t>Segemented images showing diffrent layers of the visual content.</w:t>
+      </w:r>
+    </w:p>
+    <w:p>
+      <w:pPr>
+        <w:pStyle w:val="Heading1"/>
+        <w:rPr>
+          <w:rFonts w:ascii="Times" w:hAnsi="Times"/>
+          <w:sz w:val="28"/>
+          <w:szCs w:val="28"/>
+        </w:rPr>
+      </w:pPr>
+      <w:r>
+        <w:rPr>
+          <w:rFonts w:ascii="Times" w:hAnsi="Times"/>
+          <w:sz w:val="28"/>
+          <w:szCs w:val="28"/>
+        </w:rPr>
+        <w:t>Machine Learning</w:t>
+      </w:r>
+    </w:p>
+    <w:p>
+      <w:pPr>
+        <w:pStyle w:val="Heading2"/>
+        <w:rPr>
+          <w:rFonts w:ascii="Times" w:hAnsi="Times"/>
+        </w:rPr>
+      </w:pPr>
+      <w:r>
+        <w:rPr>
+          <w:rFonts w:ascii="Times" w:hAnsi="Times"/>
+        </w:rPr>
+        <w:t>G</w:t>
+      </w:r>
+      <w:r>
+        <w:rPr>
+          <w:rFonts w:ascii="Times" w:hAnsi="Times"/>
+        </w:rPr>
+        <w:t xml:space="preserve">raphical </w:t>
+      </w:r>
+      <w:r>
+        <w:rPr>
+          <w:rFonts w:ascii="Times" w:hAnsi="Times"/>
+        </w:rPr>
+        <w:t>U</w:t>
+      </w:r>
+      <w:r>
+        <w:rPr>
+          <w:rFonts w:ascii="Times" w:hAnsi="Times"/>
+        </w:rPr>
+        <w:t xml:space="preserve">ser </w:t>
+      </w:r>
+      <w:r>
+        <w:rPr>
+          <w:rFonts w:ascii="Times" w:hAnsi="Times"/>
+        </w:rPr>
+        <w:t>I</w:t>
+      </w:r>
+      <w:r>
+        <w:rPr>
+          <w:rFonts w:ascii="Times" w:hAnsi="Times"/>
+        </w:rPr>
+        <w:t>nterface</w:t>
       </w:r>
     </w:p>
     <w:p>
       <w:pPr>
         <w:ind w:firstLine="270"/>
         <w:jc w:val="both"/>
-      </w:pPr>
+        <w:rPr>
+          <w:rFonts w:ascii="Times" w:hAnsi="Times"/>
+        </w:rPr>
+      </w:pPr>
+      <w:r>
+        <w:rPr>
+          <w:rFonts w:ascii="Times" w:hAnsi="Times"/>
+        </w:rPr>
+        <w:t xml:space="preserve">Since now all images a processed and are </w:t>
+      </w:r>
+      <w:r>
+        <w:rPr>
+          <w:rFonts w:ascii="Times" w:hAnsi="Times"/>
+        </w:rPr>
+        <w:t>segmented</w:t>
+      </w:r>
+      <w:r>
+        <w:rPr>
+          <w:rFonts w:ascii="Times" w:hAnsi="Times"/>
+        </w:rPr>
+        <w:t xml:space="preserve"> into separate layers</w:t>
+      </w:r>
+      <w:r>
+        <w:rPr>
+          <w:rFonts w:ascii="Times" w:hAnsi="Times"/>
+        </w:rPr>
+        <w:t xml:space="preserve"> now these layers needed to be tagged. The main difficulty was the auto-tags that are generated by Flickr’s image classifier are associated to the entire image. So to overcome this problem a GUI was created using PHP and JavaScript. </w:t>
+      </w:r>
+    </w:p>
+    <w:p>
+      <w:pPr>
+        <w:ind w:firstLine="270"/>
+        <w:jc w:val="both"/>
+        <w:rPr>
+          <w:rFonts w:ascii="Times" w:hAnsi="Times"/>
+        </w:rPr>
+      </w:pPr>
+      <w:r>
+        <w:rPr>
+          <w:rFonts w:ascii="Times" w:hAnsi="Times"/>
+        </w:rPr>
+        <w:t xml:space="preserve">GUI was used to manually tag ~3000 images that was used as the training set for the machine learning </w:t>
+      </w:r>
+      <w:r>
+        <w:rPr>
+          <w:rFonts w:ascii="Times" w:hAnsi="Times"/>
+        </w:rPr>
+        <w:t xml:space="preserve">algorithm. </w:t>
+      </w:r>
+      <w:r>
+        <w:rPr>
+          <w:rFonts w:ascii="Times" w:hAnsi="Times"/>
+        </w:rPr>
+        <w:t>Also from the auto-tags file that was mentioned in Section II was used to find top 10 tags that are commonly used in the dataset. Another 10 tags were selected based on commonly seen features in an image such as sky, trees, clouds, wall, people, etc.</w:t>
+      </w:r>
+    </w:p>
+    <w:p>
+      <w:pPr>
+        <w:ind w:firstLine="270"/>
+        <w:jc w:val="both"/>
+        <w:rPr>
+          <w:rFonts w:ascii="Times" w:hAnsi="Times"/>
+        </w:rPr>
+      </w:pPr>
+      <w:r>
+        <w:rPr>
+          <w:rFonts w:ascii="Times" w:hAnsi="Times"/>
+        </w:rPr>
+        <w:t xml:space="preserve"> </w:t>
+      </w:r>
+      <w:r>
+        <w:rPr>
+          <w:rFonts w:ascii="Times" w:hAnsi="Times"/>
+        </w:rPr>
+        <w:t xml:space="preserve">Fig 5 shows the GUI. Each layer in the image holds a co-ordinate value. Therefore </w:t>
+      </w:r>
+      <w:r>
+        <w:rPr>
+          <w:rFonts w:ascii="Times" w:hAnsi="Times"/>
+        </w:rPr>
+        <w:t xml:space="preserve">co-ordinates on each layer are selected and assigned to the considerable tags.  </w:t>
+      </w:r>
+      <w:r>
+        <w:rPr>
+          <w:rFonts w:ascii="Times" w:hAnsi="Times"/>
+        </w:rPr>
+        <w:t xml:space="preserve"> </w:t>
+      </w:r>
+    </w:p>
+    <w:p>
+      <w:pPr>
+        <w:pStyle w:val="NormalWeb"/>
+        <w:shd w:val="clear" w:color="auto" w:fill="FFFFFF"/>
+        <w:spacing w:before="120" w:beforeAutospacing="0" w:after="120" w:afterAutospacing="0"/>
+        <w:jc w:val="both"/>
+      </w:pPr>
+      <w:r>
+        <w:rPr>
+          <w:noProof/>
+        </w:rPr>
+        <w:drawing>
+          <wp:inline distT="0" distB="0" distL="0" distR="0" wp14:anchorId="33C0F4F3" wp14:editId="53A69A47">
+            <wp:extent cx="3108960" cy="1822196"/>
+            <wp:effectExtent l="25400" t="25400" r="15240" b="32385"/>
+            <wp:docPr id="9" name="Picture 9"/>
+            <wp:cNvGraphicFramePr>
+              <a:graphicFrameLocks xmlns:a="http://schemas.openxmlformats.org/drawingml/2006/main" noChangeAspect="1"/>
+            </wp:cNvGraphicFramePr>
+            <a:graphic xmlns:a="http://schemas.openxmlformats.org/drawingml/2006/main">
+              <a:graphicData uri="http://schemas.openxmlformats.org/drawingml/2006/picture">
+                <pic:pic xmlns:pic="http://schemas.openxmlformats.org/drawingml/2006/picture">
+                  <pic:nvPicPr>
+                    <pic:cNvPr id="0" name="Screen Shot 2015-12-09 at 9.41.56 AM.png"/>
+                    <pic:cNvPicPr/>
+                  </pic:nvPicPr>
+                  <pic:blipFill>
+                    <a:blip r:embed="rId18">
+                      <a:extLst>
+                        <a:ext uri="{28A0092B-C50C-407E-A947-70E740481C1C}">
+                          <a14:useLocalDpi xmlns:a14="http://schemas.microsoft.com/office/drawing/2010/main" val="0"/>
+                        </a:ext>
+                      </a:extLst>
+                    </a:blip>
+                    <a:stretch>
+                      <a:fillRect/>
+                    </a:stretch>
+                  </pic:blipFill>
+                  <pic:spPr>
+                    <a:xfrm>
+                      <a:off x="0" y="0"/>
+                      <a:ext cx="3108960" cy="1822196"/>
+                    </a:xfrm>
+                    <a:prstGeom prst="rect">
+                      <a:avLst/>
+                    </a:prstGeom>
+                    <a:ln>
+                      <a:solidFill>
+                        <a:srgbClr val="000000"/>
+                      </a:solidFill>
+                    </a:ln>
+                  </pic:spPr>
+                </pic:pic>
+              </a:graphicData>
+            </a:graphic>
+          </wp:inline>
+        </w:drawing>
+      </w:r>
+      <w:r>
+        <w:t xml:space="preserve"> </w:t>
+      </w:r>
+    </w:p>
+    <w:p>
+      <w:pPr>
+        <w:pStyle w:val="NormalWeb"/>
+        <w:shd w:val="clear" w:color="auto" w:fill="FFFFFF"/>
+        <w:spacing w:before="120" w:beforeAutospacing="0" w:after="120" w:afterAutospacing="0"/>
+      </w:pPr>
+      <w:r>
+        <w:t>Fig 5. Graphical user interface, used for manual tagging of images</w:t>
+      </w:r>
+    </w:p>
+    <w:p>
+      <w:pPr>
+        <w:ind w:firstLine="270"/>
+        <w:jc w:val="both"/>
+        <w:rPr>
+          <w:rFonts w:ascii="Times" w:hAnsi="Times"/>
+        </w:rPr>
+      </w:pPr>
+      <w:r>
+        <w:rPr>
+          <w:rFonts w:ascii="Times" w:hAnsi="Times"/>
+        </w:rPr>
+        <w:t xml:space="preserve">Further this data, inclusive of the spatial co-ordinates and associated tags, are stored in a excel file. This data is further used to generate feature vector. The feature vector will be provided as the input for the Support Vector Management (SVM), </w:t>
+      </w:r>
+      <w:r>
+        <w:rPr>
+          <w:rFonts w:ascii="Times" w:hAnsi="Times"/>
+        </w:rPr>
+        <w:t>the machine-learning</w:t>
+      </w:r>
+      <w:r>
+        <w:rPr>
+          <w:rFonts w:ascii="Times" w:hAnsi="Times"/>
+        </w:rPr>
+        <w:t xml:space="preserve"> </w:t>
+      </w:r>
+      <w:r>
+        <w:rPr>
+          <w:rFonts w:ascii="Times" w:hAnsi="Times"/>
+        </w:rPr>
+        <w:t>algorithm</w:t>
+      </w:r>
+      <w:r>
+        <w:rPr>
+          <w:rFonts w:ascii="Times" w:hAnsi="Times"/>
+        </w:rPr>
+        <w:t>.</w:t>
+      </w:r>
+    </w:p>
+    <w:p>
+      <w:pPr>
+        <w:pStyle w:val="Heading2"/>
+        <w:rPr>
+          <w:rFonts w:ascii="Times" w:hAnsi="Times"/>
+        </w:rPr>
+      </w:pPr>
+      <w:r>
+        <w:rPr>
+          <w:rFonts w:ascii="Times" w:hAnsi="Times"/>
+        </w:rPr>
+        <w:t>S</w:t>
+      </w:r>
+      <w:r>
+        <w:rPr>
+          <w:rFonts w:ascii="Times" w:hAnsi="Times"/>
+        </w:rPr>
+        <w:t xml:space="preserve">upport </w:t>
+      </w:r>
+      <w:r>
+        <w:rPr>
+          <w:rFonts w:ascii="Times" w:hAnsi="Times"/>
+        </w:rPr>
+        <w:t>V</w:t>
+      </w:r>
+      <w:r>
+        <w:rPr>
+          <w:rFonts w:ascii="Times" w:hAnsi="Times"/>
+        </w:rPr>
+        <w:t xml:space="preserve">ector </w:t>
+      </w:r>
+      <w:r>
+        <w:rPr>
+          <w:rFonts w:ascii="Times" w:hAnsi="Times"/>
+        </w:rPr>
+        <w:t>M</w:t>
+      </w:r>
+      <w:r>
+        <w:rPr>
+          <w:rFonts w:ascii="Times" w:hAnsi="Times"/>
+        </w:rPr>
+        <w:t>anagement</w:t>
+      </w:r>
+      <w:r>
+        <w:rPr>
+          <w:rFonts w:ascii="Times" w:hAnsi="Times"/>
+        </w:rPr>
+        <w:t xml:space="preserve"> </w:t>
+      </w:r>
+    </w:p>
+    <w:p>
+      <w:pPr>
+        <w:pStyle w:val="Text"/>
+        <w:rPr>
+          <w:rFonts w:ascii="Times" w:hAnsi="Times"/>
+        </w:rPr>
+      </w:pPr>
+      <w:r>
+        <w:rPr>
+          <w:rFonts w:ascii="Times" w:hAnsi="Times"/>
+        </w:rPr>
+        <w:t>Machine learning</w:t>
+      </w:r>
+      <w:r>
+        <w:rPr>
+          <w:rFonts w:ascii="Times" w:hAnsi="Times"/>
+        </w:rPr>
+        <w:t xml:space="preserve"> is a sub set of Artificial Intelligence. It </w:t>
+      </w:r>
+      <w:r>
+        <w:rPr>
+          <w:rFonts w:ascii="Times" w:hAnsi="Times"/>
+        </w:rPr>
+        <w:t>focuses on computer programs that</w:t>
+      </w:r>
+      <w:r>
+        <w:rPr>
+          <w:rFonts w:ascii="Times" w:hAnsi="Times"/>
+        </w:rPr>
+        <w:t xml:space="preserve"> can teach the</w:t>
+      </w:r>
+      <w:r>
+        <w:rPr>
+          <w:rFonts w:ascii="Times" w:hAnsi="Times"/>
+        </w:rPr>
+        <w:t>mselves; basically computer code</w:t>
+      </w:r>
+      <w:r>
+        <w:rPr>
+          <w:rFonts w:ascii="Times" w:hAnsi="Times"/>
+        </w:rPr>
+        <w:t xml:space="preserve"> is trained on a dataset and</w:t>
+      </w:r>
+      <w:r>
+        <w:rPr>
+          <w:rFonts w:ascii="Times" w:hAnsi="Times"/>
+        </w:rPr>
+        <w:t xml:space="preserve"> then it can predict results when exposed to a new data value.</w:t>
+      </w:r>
+      <w:r>
+        <w:rPr>
+          <w:rFonts w:ascii="Times" w:hAnsi="Times"/>
+        </w:rPr>
+        <w:t xml:space="preserve"> </w:t>
+      </w:r>
+      <w:r>
+        <w:rPr>
+          <w:rFonts w:ascii="Times" w:hAnsi="Times"/>
+        </w:rPr>
+        <w:t xml:space="preserve">For this project a supervised machine learning technique is used.  </w:t>
+      </w:r>
+      <w:r>
+        <w:rPr>
+          <w:rFonts w:ascii="Times" w:hAnsi="Times" w:cs="Arial"/>
+          <w:bCs/>
+          <w:color w:val="1A1A1A"/>
+        </w:rPr>
+        <w:t>SVM</w:t>
+      </w:r>
+      <w:r>
+        <w:rPr>
+          <w:rFonts w:ascii="Times" w:hAnsi="Times" w:cs="Arial"/>
+          <w:color w:val="1A1A1A"/>
+        </w:rPr>
+        <w:t xml:space="preserve"> is a supervised machine-learning algorithm, which can be used for classification or regression problems. It uses a technique called the kernel trick to transform your data and then based on these transformations it finds an optimal boundary between the possible outputs</w:t>
+      </w:r>
+      <w:r>
+        <w:rPr>
+          <w:rFonts w:ascii="Times" w:hAnsi="Times" w:cs="Arial"/>
+          <w:color w:val="1A1A1A"/>
+        </w:rPr>
+        <w:t xml:space="preserve"> [5]</w:t>
+      </w:r>
+      <w:r>
+        <w:rPr>
+          <w:rFonts w:ascii="Times" w:hAnsi="Times" w:cs="Arial"/>
+          <w:color w:val="1A1A1A"/>
+        </w:rPr>
+        <w:t>.</w:t>
+      </w:r>
+      <w:r>
+        <w:rPr>
+          <w:rFonts w:ascii="Times" w:hAnsi="Times" w:cs="Arial"/>
+          <w:color w:val="1A1A1A"/>
+        </w:rPr>
+        <w:t xml:space="preserve"> Few advantages of SVM are it is highly effective on high dimension spaces, it uses a subset of in set to create decision vectors and therefore it is very memory efficient.  </w:t>
+      </w:r>
+    </w:p>
+    <w:p>
+      <w:pPr>
+        <w:pStyle w:val="Text"/>
+        <w:rPr>
+          <w:rFonts w:ascii="Times" w:hAnsi="Times"/>
+        </w:rPr>
+      </w:pPr>
+      <w:r>
+        <w:rPr>
+          <w:rFonts w:ascii="Times" w:hAnsi="Times"/>
+        </w:rPr>
+        <w:t>The code is initially trained based on the feature vectors that were created using the image processing tools a</w:t>
+      </w:r>
+      <w:r>
+        <w:rPr>
+          <w:rFonts w:ascii="Times" w:hAnsi="Times"/>
+        </w:rPr>
+        <w:t>nd manually tagging the images. Further completely new sets of images were used as test data. Here the code reads the new image and based on the visual content it predicts the possible tags. Results are discussed in the result section.</w:t>
+      </w:r>
     </w:p>
     <w:p>
       <w:pPr>
@@ -2811,146 +3421,25 @@
           <w:sz w:val="28"/>
           <w:szCs w:val="28"/>
         </w:rPr>
-        <w:t>Machine Learning</w:t>
+        <w:t>Results</w:t>
+      </w:r>
+    </w:p>
+    <w:p>
+      <w:pPr>
+        <w:pStyle w:val="Text"/>
+        <w:ind w:firstLine="270"/>
+        <w:rPr>
+          <w:rFonts w:ascii="Times" w:hAnsi="Times"/>
+        </w:rPr>
+      </w:pPr>
+      <w:r>
+        <w:rPr>
+          <w:rFonts w:ascii="Times" w:hAnsi="Times"/>
+        </w:rPr>
+        <w:t>Results show that the image classifier predicts the tags decently based on the visual content Fig 6 shows the image and the top five probable tags associates with it. As shown in the figure it predicts ……</w:t>
       </w:r>
       <w:bookmarkStart w:id="1" w:name="_GoBack"/>
       <w:bookmarkEnd w:id="1"/>
-    </w:p>
-    <w:p>
-      <w:pPr>
-        <w:pStyle w:val="Heading2"/>
-        <w:rPr>
-          <w:rFonts w:ascii="Times" w:hAnsi="Times"/>
-        </w:rPr>
-      </w:pPr>
-      <w:r>
-        <w:rPr>
-          <w:rFonts w:ascii="Times" w:hAnsi="Times"/>
-        </w:rPr>
-        <w:t>G</w:t>
-      </w:r>
-      <w:r>
-        <w:rPr>
-          <w:rFonts w:ascii="Times" w:hAnsi="Times"/>
-        </w:rPr>
-        <w:t xml:space="preserve">raphical </w:t>
-      </w:r>
-      <w:r>
-        <w:rPr>
-          <w:rFonts w:ascii="Times" w:hAnsi="Times"/>
-        </w:rPr>
-        <w:t>U</w:t>
-      </w:r>
-      <w:r>
-        <w:rPr>
-          <w:rFonts w:ascii="Times" w:hAnsi="Times"/>
-        </w:rPr>
-        <w:t xml:space="preserve">ser </w:t>
-      </w:r>
-      <w:r>
-        <w:rPr>
-          <w:rFonts w:ascii="Times" w:hAnsi="Times"/>
-        </w:rPr>
-        <w:t>I</w:t>
-      </w:r>
-      <w:r>
-        <w:rPr>
-          <w:rFonts w:ascii="Times" w:hAnsi="Times"/>
-        </w:rPr>
-        <w:t>nterface</w:t>
-      </w:r>
-    </w:p>
-    <w:p>
-      <w:pPr>
-        <w:ind w:left="1440" w:hanging="720"/>
-        <w:rPr>
-          <w:rFonts w:ascii="Times" w:hAnsi="Times"/>
-        </w:rPr>
-      </w:pPr>
-    </w:p>
-    <w:p>
-      <w:pPr>
-        <w:pStyle w:val="Heading2"/>
-        <w:rPr>
-          <w:rFonts w:ascii="Times" w:hAnsi="Times"/>
-        </w:rPr>
-      </w:pPr>
-      <w:r>
-        <w:rPr>
-          <w:rFonts w:ascii="Times" w:hAnsi="Times"/>
-        </w:rPr>
-        <w:t>S</w:t>
-      </w:r>
-      <w:r>
-        <w:rPr>
-          <w:rFonts w:ascii="Times" w:hAnsi="Times"/>
-        </w:rPr>
-        <w:t xml:space="preserve">upport </w:t>
-      </w:r>
-      <w:r>
-        <w:rPr>
-          <w:rFonts w:ascii="Times" w:hAnsi="Times"/>
-        </w:rPr>
-        <w:t>V</w:t>
-      </w:r>
-      <w:r>
-        <w:rPr>
-          <w:rFonts w:ascii="Times" w:hAnsi="Times"/>
-        </w:rPr>
-        <w:t xml:space="preserve">ector </w:t>
-      </w:r>
-      <w:r>
-        <w:rPr>
-          <w:rFonts w:ascii="Times" w:hAnsi="Times"/>
-        </w:rPr>
-        <w:t>M</w:t>
-      </w:r>
-      <w:r>
-        <w:rPr>
-          <w:rFonts w:ascii="Times" w:hAnsi="Times"/>
-        </w:rPr>
-        <w:t>anagement</w:t>
-      </w:r>
-      <w:r>
-        <w:rPr>
-          <w:rFonts w:ascii="Times" w:hAnsi="Times"/>
-        </w:rPr>
-        <w:t xml:space="preserve"> </w:t>
-      </w:r>
-    </w:p>
-    <w:p>
-      <w:pPr>
-        <w:pStyle w:val="Text"/>
-        <w:rPr>
-          <w:rFonts w:ascii="Times" w:hAnsi="Times"/>
-        </w:rPr>
-      </w:pPr>
-    </w:p>
-    <w:p>
-      <w:pPr>
-        <w:pStyle w:val="Heading1"/>
-        <w:rPr>
-          <w:rFonts w:ascii="Times" w:hAnsi="Times"/>
-          <w:sz w:val="28"/>
-          <w:szCs w:val="28"/>
-        </w:rPr>
-      </w:pPr>
-      <w:r>
-        <w:rPr>
-          <w:rFonts w:ascii="Times" w:hAnsi="Times"/>
-          <w:sz w:val="28"/>
-          <w:szCs w:val="28"/>
-        </w:rPr>
-        <w:t>Results</w:t>
-      </w:r>
-    </w:p>
-    <w:p>
-      <w:pPr>
-        <w:pStyle w:val="Text"/>
-        <w:rPr>
-          <w:rFonts w:ascii="Times" w:hAnsi="Times"/>
-        </w:rPr>
-      </w:pPr>
     </w:p>
     <w:p>
       <w:pPr>
@@ -2961,6 +3450,7 @@
         </w:numPr>
         <w:rPr>
           <w:rFonts w:ascii="Times" w:hAnsi="Times"/>
+          <w:i w:val="0"/>
         </w:rPr>
       </w:pPr>
     </w:p>
@@ -2999,6 +3489,27 @@
           <w:rFonts w:ascii="Times" w:hAnsi="Times" w:cs="Menlo Regular"/>
           <w:color w:val="262626"/>
         </w:rPr>
+        <w:t xml:space="preserve">In conclusion it can be said that the goal of the project was successfully achieved. The image classifier works with </w:t>
+      </w:r>
+      <w:r>
+        <w:rPr>
+          <w:rFonts w:ascii="Times" w:hAnsi="Times" w:cs="Menlo Regular"/>
+          <w:color w:val="262626"/>
+        </w:rPr>
+        <w:t>acceptable amount of probability of predicting a particular tag.</w:t>
+      </w:r>
+      <w:r>
+        <w:rPr>
+          <w:rFonts w:ascii="Times" w:hAnsi="Times" w:cs="Menlo Regular"/>
+          <w:color w:val="262626"/>
+        </w:rPr>
+        <w:t xml:space="preserve"> </w:t>
+      </w:r>
+      <w:r>
+        <w:rPr>
+          <w:rFonts w:ascii="Times" w:hAnsi="Times" w:cs="Menlo Regular"/>
+          <w:color w:val="262626"/>
+        </w:rPr>
         <w:t>Future work includes i</w:t>
       </w:r>
       <w:r>
@@ -3210,7 +3721,7 @@
         </w:rPr>
         <w:t xml:space="preserve">Radhakrishna Achanta, Appu Shaji, Kevin Smith, Aurelien Lucchi, Pascal Fua, and Sabine Süsstrunk, </w:t>
       </w:r>
-      <w:hyperlink r:id="rId16" w:history="1">
+      <w:hyperlink r:id="rId19" w:history="1">
         <w:r>
           <w:rPr>
             <w:rFonts w:ascii="Times" w:hAnsi="Times" w:cs="Arial"/>
@@ -3288,11 +3799,71 @@
           <w:ilvl w:val="0"/>
           <w:numId w:val="0"/>
         </w:numPr>
-        <w:ind w:left="360"/>
-        <w:rPr>
-          <w:rFonts w:ascii="Times" w:hAnsi="Times"/>
+        <w:rPr>
           <w:sz w:val="20"/>
           <w:szCs w:val="20"/>
+          <w:lang w:val="en-US-POSIX"/>
+        </w:rPr>
+      </w:pPr>
+    </w:p>
+    <w:p>
+      <w:pPr>
+        <w:pStyle w:val="References"/>
+        <w:rPr>
+          <w:sz w:val="20"/>
+          <w:szCs w:val="20"/>
+          <w:lang w:val="en-US-POSIX"/>
+        </w:rPr>
+      </w:pPr>
+      <w:r>
+        <w:rPr>
+          <w:sz w:val="20"/>
+          <w:szCs w:val="20"/>
+          <w:lang w:val="en-US-POSIX"/>
+        </w:rPr>
+        <w:t xml:space="preserve">“1.4. Support Vector Machines,” </w:t>
+      </w:r>
+      <w:r>
+        <w:rPr>
+          <w:i/>
+          <w:iCs/>
+          <w:sz w:val="20"/>
+          <w:szCs w:val="20"/>
+          <w:lang w:val="en-US-POSIX"/>
+        </w:rPr>
+        <w:t>1.4. Support Vector Machines — scikit-learn 0.17 documentation</w:t>
+      </w:r>
+      <w:r>
+        <w:rPr>
+          <w:sz w:val="20"/>
+          <w:szCs w:val="20"/>
+          <w:lang w:val="en-US-POSIX"/>
+        </w:rPr>
+        <w:t xml:space="preserve">. [Online]. Available at: http://scikit-learn.org/stable/modules/svm.html. [Accessed: May-2015]. </w:t>
+      </w:r>
+    </w:p>
+    <w:p>
+      <w:pPr>
+        <w:pStyle w:val="References"/>
+        <w:rPr>
+          <w:sz w:val="20"/>
+          <w:szCs w:val="20"/>
+          <w:lang w:val="en-US-POSIX"/>
+        </w:rPr>
+      </w:pPr>
+    </w:p>
+    <w:p>
+      <w:pPr>
+        <w:pStyle w:val="References"/>
+        <w:numPr>
+          <w:ilvl w:val="0"/>
+          <w:numId w:val="0"/>
+        </w:numPr>
+        <w:ind w:left="360"/>
+        <w:rPr>
+          <w:rFonts w:ascii="Times" w:hAnsi="Times"/>
+          <w:sz w:val="20"/>
+          <w:szCs w:val="20"/>
         </w:rPr>
       </w:pPr>
     </w:p>
@@ -3307,7 +3878,7 @@
       </w:pPr>
     </w:p>
     <w:sectPr>
-      <w:headerReference w:type="default" r:id="rId17"/>
+      <w:headerReference w:type="default" r:id="rId20"/>
       <w:type w:val="continuous"/>
       <w:pgSz w:w="12240" w:h="15840" w:code="1"/>
       <w:pgMar w:top="1008" w:right="936" w:bottom="1008" w:left="936" w:header="432" w:footer="432" w:gutter="0"/>
@@ -5431,6 +6002,7 @@
   <w:style w:type="character" w:default="1" w:styleId="DefaultParagraphFont">
     <w:name w:val="Default Paragraph Font"/>
     <w:uiPriority w:val="1"/>
+    <w:semiHidden/>
     <w:unhideWhenUsed/>
   </w:style>
   <w:style w:type="table" w:default="1" w:styleId="TableNormal">
@@ -6267,6 +6839,7 @@
   <w:style w:type="character" w:default="1" w:styleId="DefaultParagraphFont">
     <w:name w:val="Default Paragraph Font"/>
     <w:uiPriority w:val="1"/>
+    <w:semiHidden/>
     <w:unhideWhenUsed/>
   </w:style>
   <w:style w:type="table" w:default="1" w:styleId="TableNormal">
@@ -7061,7 +7634,7 @@
 </file>
 
 <file path=customXml/itemProps1.xml><?xml version="1.0" encoding="utf-8"?>
-<ds:datastoreItem xmlns:ds="http://schemas.openxmlformats.org/officeDocument/2006/customXml" ds:itemID="{F8BCC80E-8080-0945-A4B9-7E0CAE276A85}">
+<ds:datastoreItem xmlns:ds="http://schemas.openxmlformats.org/officeDocument/2006/customXml" ds:itemID="{EF17E9F4-33DE-DA44-8AF6-01738A0FC390}">
   <ds:schemaRefs>
     <ds:schemaRef ds:uri="http://schemas.openxmlformats.org/officeDocument/2006/bibliography"/>
   </ds:schemaRefs>

</xml_diff>